<commit_message>
Removed number of connections check in friendsVC as condition for presenting findContactsVC. Added iPhone 6 launch screen to image catalog, but does not display when run.
</commit_message>
<xml_diff>
--- a/Documents/Logs and Planning/Work to Do.docx
+++ b/Documents/Logs and Planning/Work to Do.docx
@@ -34,8 +34,6 @@
           <w:u w:val="single"/>
         </w:rPr>
       </w:pPr>
-      <w:bookmarkStart w:id="0" w:name="_GoBack"/>
-      <w:bookmarkEnd w:id="0"/>
       <w:r>
         <w:rPr>
           <w:u w:val="single"/>
@@ -45,7 +43,15 @@
     </w:p>
     <w:p/>
     <w:p>
-      <w:r>
+      <w:pPr>
+        <w:rPr>
+          <w:strike/>
+        </w:rPr>
+      </w:pPr>
+      <w:r>
+        <w:rPr>
+          <w:strike/>
+        </w:rPr>
         <w:t>Address book (phone contacts) integration</w:t>
       </w:r>
     </w:p>
@@ -56,8 +62,14 @@
           <w:ilvl w:val="0"/>
           <w:numId w:val="1"/>
         </w:numPr>
-      </w:pPr>
-      <w:r>
+        <w:rPr>
+          <w:strike/>
+        </w:rPr>
+      </w:pPr>
+      <w:r>
+        <w:rPr>
+          <w:strike/>
+        </w:rPr>
         <w:t>Pull contacts list in sign up flow (AND log in with FB)</w:t>
       </w:r>
     </w:p>
@@ -68,8 +80,14 @@
           <w:ilvl w:val="1"/>
           <w:numId w:val="1"/>
         </w:numPr>
-      </w:pPr>
-      <w:r>
+        <w:rPr>
+          <w:strike/>
+        </w:rPr>
+      </w:pPr>
+      <w:r>
+        <w:rPr>
+          <w:strike/>
+        </w:rPr>
         <w:t>Ask user permission to access contacts</w:t>
       </w:r>
     </w:p>
@@ -80,8 +98,14 @@
           <w:ilvl w:val="1"/>
           <w:numId w:val="1"/>
         </w:numPr>
-      </w:pPr>
-      <w:r>
+        <w:rPr>
+          <w:strike/>
+        </w:rPr>
+      </w:pPr>
+      <w:r>
+        <w:rPr>
+          <w:strike/>
+        </w:rPr>
         <w:t>Read/store contacts information (name, phone numbers, emails, etc)</w:t>
       </w:r>
     </w:p>
@@ -92,8 +116,14 @@
           <w:ilvl w:val="2"/>
           <w:numId w:val="1"/>
         </w:numPr>
-      </w:pPr>
-      <w:r>
+        <w:rPr>
+          <w:strike/>
+        </w:rPr>
+      </w:pPr>
+      <w:r>
+        <w:rPr>
+          <w:strike/>
+        </w:rPr>
         <w:t>Determine which contacts have LinkMeUp</w:t>
       </w:r>
     </w:p>
@@ -104,14 +134,34 @@
           <w:ilvl w:val="0"/>
           <w:numId w:val="1"/>
         </w:numPr>
-      </w:pPr>
-      <w:r>
+        <w:rPr>
+          <w:strike/>
+        </w:rPr>
+      </w:pPr>
+      <w:r>
+        <w:rPr>
+          <w:strike/>
+        </w:rPr>
         <w:t>Merge FB friends suggestions and phone contacts</w:t>
       </w:r>
     </w:p>
-    <w:p/>
-    <w:p>
-      <w:r>
+    <w:p>
+      <w:pPr>
+        <w:rPr>
+          <w:strike/>
+        </w:rPr>
+      </w:pPr>
+    </w:p>
+    <w:p>
+      <w:pPr>
+        <w:rPr>
+          <w:strike/>
+        </w:rPr>
+      </w:pPr>
+      <w:r>
+        <w:rPr>
+          <w:strike/>
+        </w:rPr>
         <w:t>App-to-text messages and LinkMeUp invites</w:t>
       </w:r>
     </w:p>
@@ -122,8 +172,14 @@
           <w:ilvl w:val="0"/>
           <w:numId w:val="2"/>
         </w:numPr>
-      </w:pPr>
-      <w:r>
+        <w:rPr>
+          <w:strike/>
+        </w:rPr>
+      </w:pPr>
+      <w:r>
+        <w:rPr>
+          <w:strike/>
+        </w:rPr>
         <w:t>Allow users to send songs to phone contacts as text messages</w:t>
       </w:r>
     </w:p>
@@ -134,12 +190,19 @@
           <w:ilvl w:val="1"/>
           <w:numId w:val="2"/>
         </w:numPr>
-      </w:pPr>
-      <w:r>
+        <w:rPr>
+          <w:strike/>
+        </w:rPr>
+      </w:pPr>
+      <w:r>
+        <w:rPr>
+          <w:strike/>
+        </w:rPr>
         <w:t xml:space="preserve">Check out </w:t>
       </w:r>
       <w:r>
         <w:rPr>
+          <w:strike/>
           <w:u w:val="single"/>
         </w:rPr>
         <w:t>title</w:t>
@@ -148,12 +211,19 @@
     <w:p>
       <w:pPr>
         <w:ind w:left="720" w:firstLine="720"/>
-      </w:pPr>
-      <w:r>
+        <w:rPr>
+          <w:strike/>
+        </w:rPr>
+      </w:pPr>
+      <w:r>
+        <w:rPr>
+          <w:strike/>
+        </w:rPr>
         <w:t xml:space="preserve">by </w:t>
       </w:r>
       <w:r>
         <w:rPr>
+          <w:strike/>
           <w:u w:val="single"/>
         </w:rPr>
         <w:t>artist</w:t>
@@ -162,22 +232,40 @@
     <w:p>
       <w:pPr>
         <w:ind w:left="720" w:firstLine="720"/>
-      </w:pPr>
-      <w:r>
+        <w:rPr>
+          <w:strike/>
+        </w:rPr>
+      </w:pPr>
+      <w:r>
+        <w:rPr>
+          <w:strike/>
+        </w:rPr>
         <w:t>(Embedded) Link</w:t>
       </w:r>
     </w:p>
     <w:p>
       <w:pPr>
         <w:ind w:left="1440"/>
-      </w:pPr>
-      <w:r>
+        <w:rPr>
+          <w:strike/>
+        </w:rPr>
+      </w:pPr>
+      <w:r>
+        <w:rPr>
+          <w:strike/>
+        </w:rPr>
         <w:t>Sent via LinkMeUp</w:t>
       </w:r>
       <w:r>
+        <w:rPr>
+          <w:strike/>
+        </w:rPr>
         <w:t xml:space="preserve">. Download </w:t>
       </w:r>
       <w:r>
+        <w:rPr>
+          <w:strike/>
+        </w:rPr>
         <w:t xml:space="preserve">LinkMeUp on the App Store at ______. </w:t>
       </w:r>
     </w:p>
@@ -196,9 +284,23 @@
         <w:t>rogrammatically send separate text messages to multiple contacts</w:t>
       </w:r>
     </w:p>
-    <w:p/>
-    <w:p>
-      <w:r>
+    <w:p>
+      <w:pPr>
+        <w:rPr>
+          <w:strike/>
+        </w:rPr>
+      </w:pPr>
+    </w:p>
+    <w:p>
+      <w:pPr>
+        <w:rPr>
+          <w:strike/>
+        </w:rPr>
+      </w:pPr>
+      <w:r>
+        <w:rPr>
+          <w:strike/>
+        </w:rPr>
         <w:t>Permissions</w:t>
       </w:r>
     </w:p>
@@ -209,8 +311,14 @@
           <w:ilvl w:val="0"/>
           <w:numId w:val="2"/>
         </w:numPr>
-      </w:pPr>
-      <w:r>
+        <w:rPr>
+          <w:strike/>
+        </w:rPr>
+      </w:pPr>
+      <w:r>
+        <w:rPr>
+          <w:strike/>
+        </w:rPr>
         <w:t>Push notifications</w:t>
       </w:r>
     </w:p>
@@ -221,11 +329,20 @@
           <w:ilvl w:val="1"/>
           <w:numId w:val="2"/>
         </w:numPr>
-      </w:pPr>
-      <w:r>
+        <w:rPr>
+          <w:strike/>
+        </w:rPr>
+      </w:pPr>
+      <w:r>
+        <w:rPr>
+          <w:strike/>
+        </w:rPr>
         <w:t>Ask at the “right” time</w:t>
       </w:r>
       <w:r>
+        <w:rPr>
+          <w:strike/>
+        </w:rPr>
         <w:t xml:space="preserve"> – first song sent, first friends added</w:t>
       </w:r>
     </w:p>
@@ -236,19 +353,29 @@
           <w:ilvl w:val="1"/>
           <w:numId w:val="2"/>
         </w:numPr>
-      </w:pPr>
-      <w:r>
+        <w:rPr>
+          <w:strike/>
+        </w:rPr>
+      </w:pPr>
+      <w:r>
+        <w:rPr>
+          <w:strike/>
+        </w:rPr>
         <w:t xml:space="preserve">If denied, show custom screen up to </w:t>
       </w:r>
       <m:oMath>
         <m:r>
           <w:rPr>
             <w:rFonts w:ascii="Cambria Math" w:hAnsi="Cambria Math"/>
+            <w:strike/>
           </w:rPr>
           <m:t>k</m:t>
         </m:r>
       </m:oMath>
       <w:r>
+        <w:rPr>
+          <w:strike/>
+        </w:rPr>
         <w:t xml:space="preserve"> times on log in</w:t>
       </w:r>
     </w:p>
@@ -259,8 +386,14 @@
           <w:ilvl w:val="0"/>
           <w:numId w:val="2"/>
         </w:numPr>
-      </w:pPr>
-      <w:r>
+        <w:rPr>
+          <w:strike/>
+        </w:rPr>
+      </w:pPr>
+      <w:r>
+        <w:rPr>
+          <w:strike/>
+        </w:rPr>
         <w:t xml:space="preserve">Address book access </w:t>
       </w:r>
     </w:p>
@@ -271,19 +404,29 @@
           <w:ilvl w:val="1"/>
           <w:numId w:val="2"/>
         </w:numPr>
-      </w:pPr>
-      <w:r>
+        <w:rPr>
+          <w:strike/>
+        </w:rPr>
+      </w:pPr>
+      <w:r>
+        <w:rPr>
+          <w:strike/>
+        </w:rPr>
         <w:t xml:space="preserve">If denied, show custom screen up to </w:t>
       </w:r>
       <m:oMath>
         <m:r>
           <w:rPr>
             <w:rFonts w:ascii="Cambria Math" w:hAnsi="Cambria Math"/>
+            <w:strike/>
           </w:rPr>
           <m:t>k</m:t>
         </m:r>
       </m:oMath>
       <w:r>
+        <w:rPr>
+          <w:strike/>
+        </w:rPr>
         <w:t xml:space="preserve"> times on log in</w:t>
       </w:r>
     </w:p>
@@ -400,6 +543,14 @@
     </w:p>
     <w:p/>
     <w:p>
+      <w:r>
+        <w:t>(Consider) Uninterrupted audio playback on leaving app</w:t>
+      </w:r>
+      <w:bookmarkStart w:id="0" w:name="_GoBack"/>
+      <w:bookmarkEnd w:id="0"/>
+    </w:p>
+    <w:p/>
+    <w:p>
       <w:pPr>
         <w:rPr>
           <w:u w:val="single"/>
@@ -414,18 +565,20 @@
     </w:p>
     <w:p/>
     <w:p>
-      <w:r>
+      <w:pPr>
+        <w:rPr>
+          <w:strike/>
+        </w:rPr>
+      </w:pPr>
+      <w:r>
+        <w:rPr>
+          <w:strike/>
+        </w:rPr>
         <w:t>Put LinkMeUp on version control</w:t>
       </w:r>
     </w:p>
-    <w:p>
-      <w:pPr>
-        <w:pStyle w:val="ListParagraph"/>
-        <w:numPr>
-          <w:ilvl w:val="0"/>
-          <w:numId w:val="4"/>
-        </w:numPr>
-      </w:pPr>
+    <w:p/>
+    <w:p>
       <w:r>
         <w:t>Production vs. development branches</w:t>
       </w:r>
@@ -441,7 +594,6 @@
         <w:rPr>
           <w:u w:val="single"/>
         </w:rPr>
-        <w:lastRenderedPageBreak/>
         <w:t>Hiring</w:t>
       </w:r>
     </w:p>
@@ -2319,7 +2471,7 @@
 </file>
 
 <file path=customXml/itemProps1.xml><?xml version="1.0" encoding="utf-8"?>
-<ds:datastoreItem xmlns:ds="http://schemas.openxmlformats.org/officeDocument/2006/customXml" ds:itemID="{FC3834AC-1684-DB46-A657-805EF6A69A82}">
+<ds:datastoreItem xmlns:ds="http://schemas.openxmlformats.org/officeDocument/2006/customXml" ds:itemID="{75B9C0C4-C984-F845-ADE5-98EA868466BC}">
   <ds:schemaRefs>
     <ds:schemaRef ds:uri="http://schemas.openxmlformats.org/officeDocument/2006/bibliography"/>
   </ds:schemaRefs>

</xml_diff>

<commit_message>
Changed push notification screenshot to image of badged app icon. Redesigned searchVC - introduced magnifying glass icon and caption (to replace videoPromptLabel), moved search bar to top of view and enabled gray background, and eliminated search bar button. Animated new searchVC content (icon/caption) on search bar click, and handled special cases. Introduced methods -resetScreenContents and -animateScreenContentsInDirection. Changed tap gesture recognition code in searchVC, making autocomplete entries easier to select (now searchDisplayController is dismissed only if touch lands in header). Addressed bug in contactsVC sendLink button animation by animating constraint instead of frame. Addressed bug in contactsVC "Recents" section by creating new contactAndState dictionary for user if "LMU Users" section present. Replaced dataWithContentsOfURL with NSURLSession dataTaskWithURL in Data.m, significantly improving link load times on iPhone 6.
</commit_message>
<xml_diff>
--- a/Documents/Logs and Planning/Work to Do.docx
+++ b/Documents/Logs and Planning/Work to Do.docx
@@ -443,8 +443,14 @@
           <w:ilvl w:val="0"/>
           <w:numId w:val="3"/>
         </w:numPr>
-      </w:pPr>
-      <w:r>
+        <w:rPr>
+          <w:strike/>
+        </w:rPr>
+      </w:pPr>
+      <w:r>
+        <w:rPr>
+          <w:strike/>
+        </w:rPr>
         <w:t xml:space="preserve">One search bar with autocomplete </w:t>
       </w:r>
     </w:p>
@@ -518,14 +524,26 @@
           <w:ilvl w:val="0"/>
           <w:numId w:val="6"/>
         </w:numPr>
-      </w:pPr>
-      <w:r>
+        <w:rPr>
+          <w:strike/>
+        </w:rPr>
+      </w:pPr>
+      <w:r>
+        <w:rPr>
+          <w:strike/>
+        </w:rPr>
         <w:t xml:space="preserve">Launch </w:t>
       </w:r>
       <w:r>
+        <w:rPr>
+          <w:strike/>
+        </w:rPr>
         <w:t>screen: orange gradient background</w:t>
       </w:r>
       <w:r>
+        <w:rPr>
+          <w:strike/>
+        </w:rPr>
         <w:t xml:space="preserve"> with LinkMeUp icon</w:t>
       </w:r>
     </w:p>
@@ -546,8 +564,6 @@
       <w:r>
         <w:t>(Consider) Uninterrupted audio playback on leaving app</w:t>
       </w:r>
-      <w:bookmarkStart w:id="0" w:name="_GoBack"/>
-      <w:bookmarkEnd w:id="0"/>
     </w:p>
     <w:p/>
     <w:p>
@@ -671,7 +687,10 @@
         </w:numPr>
       </w:pPr>
       <w:r>
-        <w:t>Captions for</w:t>
+        <w:t>Frames and c</w:t>
+      </w:r>
+      <w:r>
+        <w:t>aptions for</w:t>
       </w:r>
       <w:r>
         <w:t xml:space="preserve"> App Store</w:t>
@@ -686,19 +705,10 @@
         </w:numPr>
       </w:pPr>
       <w:r>
-        <w:t>Make background white in searchResultsVC</w:t>
-      </w:r>
-    </w:p>
-    <w:p>
-      <w:pPr>
-        <w:pStyle w:val="ListParagraph"/>
-        <w:numPr>
-          <w:ilvl w:val="0"/>
-          <w:numId w:val="7"/>
-        </w:numPr>
-      </w:pPr>
-      <w:r>
         <w:t>More screenshots for FB page</w:t>
+      </w:r>
+      <w:r>
+        <w:t xml:space="preserve"> and app reviewers</w:t>
       </w:r>
     </w:p>
     <w:p>
@@ -710,8 +720,10 @@
         </w:numPr>
       </w:pPr>
       <w:r>
-        <w:t>searchVC</w:t>
-      </w:r>
+        <w:t>Search screen</w:t>
+      </w:r>
+      <w:bookmarkStart w:id="0" w:name="_GoBack"/>
+      <w:bookmarkEnd w:id="0"/>
     </w:p>
     <w:p/>
     <w:p>
@@ -2471,7 +2483,7 @@
 </file>
 
 <file path=customXml/itemProps1.xml><?xml version="1.0" encoding="utf-8"?>
-<ds:datastoreItem xmlns:ds="http://schemas.openxmlformats.org/officeDocument/2006/customXml" ds:itemID="{75B9C0C4-C984-F845-ADE5-98EA868466BC}">
+<ds:datastoreItem xmlns:ds="http://schemas.openxmlformats.org/officeDocument/2006/customXml" ds:itemID="{9D0951DC-B308-9A48-945E-5DCFB6518DC1}">
   <ds:schemaRefs>
     <ds:schemaRef ds:uri="http://schemas.openxmlformats.org/officeDocument/2006/bibliography"/>
   </ds:schemaRefs>

</xml_diff>

<commit_message>
Moved annotation to beginning of text message link (in front of URL). Removed condition on App Store link (now always included). Created Employment Contract.
</commit_message>
<xml_diff>
--- a/Documents/Logs and Planning/Work to Do.docx
+++ b/Documents/Logs and Planning/Work to Do.docx
@@ -106,7 +106,21 @@
         <w:rPr>
           <w:strike/>
         </w:rPr>
-        <w:t>Read/store contacts information (name, phone numbers, emails, etc)</w:t>
+        <w:t xml:space="preserve">Read/store contacts information (name, phone numbers, emails, </w:t>
+      </w:r>
+      <w:proofErr w:type="spellStart"/>
+      <w:r>
+        <w:rPr>
+          <w:strike/>
+        </w:rPr>
+        <w:t>etc</w:t>
+      </w:r>
+      <w:proofErr w:type="spellEnd"/>
+      <w:r>
+        <w:rPr>
+          <w:strike/>
+        </w:rPr>
+        <w:t>)</w:t>
       </w:r>
     </w:p>
     <w:p>
@@ -215,11 +229,19 @@
           <w:strike/>
         </w:rPr>
       </w:pPr>
-      <w:r>
-        <w:rPr>
-          <w:strike/>
-        </w:rPr>
-        <w:t xml:space="preserve">by </w:t>
+      <w:proofErr w:type="gramStart"/>
+      <w:r>
+        <w:rPr>
+          <w:strike/>
+        </w:rPr>
+        <w:t>by</w:t>
+      </w:r>
+      <w:proofErr w:type="gramEnd"/>
+      <w:r>
+        <w:rPr>
+          <w:strike/>
+        </w:rPr>
+        <w:t xml:space="preserve"> </w:t>
       </w:r>
       <w:r>
         <w:rPr>
@@ -461,8 +483,14 @@
           <w:ilvl w:val="1"/>
           <w:numId w:val="3"/>
         </w:numPr>
-      </w:pPr>
-      <w:r>
+        <w:rPr>
+          <w:strike/>
+        </w:rPr>
+      </w:pPr>
+      <w:r>
+        <w:rPr>
+          <w:strike/>
+        </w:rPr>
         <w:t>Good use of remaining space on first screen</w:t>
       </w:r>
     </w:p>
@@ -475,7 +503,15 @@
         </w:numPr>
       </w:pPr>
       <w:r>
-        <w:t>Songs/videos UISegmentedControl?</w:t>
+        <w:t xml:space="preserve">Songs/videos </w:t>
+      </w:r>
+      <w:proofErr w:type="spellStart"/>
+      <w:r>
+        <w:t>UISegmentedControl</w:t>
+      </w:r>
+      <w:proofErr w:type="spellEnd"/>
+      <w:r>
+        <w:t>?</w:t>
       </w:r>
     </w:p>
     <w:p>
@@ -487,7 +523,15 @@
         </w:numPr>
       </w:pPr>
       <w:r>
-        <w:t>Look into SoundCloud links for songs (vs. YouTube links for video)</w:t>
+        <w:t xml:space="preserve">Look into </w:t>
+      </w:r>
+      <w:proofErr w:type="spellStart"/>
+      <w:r>
+        <w:t>SoundCloud</w:t>
+      </w:r>
+      <w:proofErr w:type="spellEnd"/>
+      <w:r>
+        <w:t xml:space="preserve"> links for songs (vs. YouTube links for video)</w:t>
       </w:r>
     </w:p>
     <w:p>
@@ -508,7 +552,15 @@
     <w:p/>
     <w:p>
       <w:r>
-        <w:t>Change UISegementedControl colors in Inbox to better reflect selected/deselected state</w:t>
+        <w:t xml:space="preserve">Change </w:t>
+      </w:r>
+      <w:proofErr w:type="spellStart"/>
+      <w:r>
+        <w:t>UISegementedControl</w:t>
+      </w:r>
+      <w:proofErr w:type="spellEnd"/>
+      <w:r>
+        <w:t xml:space="preserve"> colors in Inbox to better reflect selected/deselected state</w:t>
       </w:r>
     </w:p>
     <w:p/>
@@ -634,7 +686,15 @@
         </w:numPr>
       </w:pPr>
       <w:r>
-        <w:t>Contact 30 candidates via InMail (LinkedIn Recruiter Lite)</w:t>
+        <w:t xml:space="preserve">Contact 30 candidates via </w:t>
+      </w:r>
+      <w:proofErr w:type="spellStart"/>
+      <w:r>
+        <w:t>InMail</w:t>
+      </w:r>
+      <w:proofErr w:type="spellEnd"/>
+      <w:r>
+        <w:t xml:space="preserve"> (LinkedIn Recruiter Lite)</w:t>
       </w:r>
     </w:p>
     <w:p>
@@ -685,14 +745,26 @@
           <w:ilvl w:val="0"/>
           <w:numId w:val="7"/>
         </w:numPr>
-      </w:pPr>
-      <w:r>
+        <w:rPr>
+          <w:strike/>
+        </w:rPr>
+      </w:pPr>
+      <w:r>
+        <w:rPr>
+          <w:strike/>
+        </w:rPr>
         <w:t>Frames and c</w:t>
       </w:r>
       <w:r>
+        <w:rPr>
+          <w:strike/>
+        </w:rPr>
         <w:t>aptions for</w:t>
       </w:r>
       <w:r>
+        <w:rPr>
+          <w:strike/>
+        </w:rPr>
         <w:t xml:space="preserve"> App Store</w:t>
       </w:r>
     </w:p>
@@ -718,31 +790,37 @@
           <w:ilvl w:val="1"/>
           <w:numId w:val="7"/>
         </w:numPr>
-      </w:pPr>
-      <w:r>
+        <w:rPr>
+          <w:strike/>
+        </w:rPr>
+      </w:pPr>
+      <w:r>
+        <w:rPr>
+          <w:strike/>
+        </w:rPr>
         <w:t>Search screen</w:t>
       </w:r>
+    </w:p>
+    <w:p/>
+    <w:p>
+      <w:r>
+        <w:t>Posts on (all) high school Facebook groups</w:t>
+      </w:r>
+    </w:p>
+    <w:p/>
+    <w:p>
+      <w:r>
+        <w:t>Promote Facebook page</w:t>
+      </w:r>
+    </w:p>
+    <w:p>
+      <w:pPr>
+        <w:rPr>
+          <w:i/>
+        </w:rPr>
+      </w:pPr>
       <w:bookmarkStart w:id="0" w:name="_GoBack"/>
       <w:bookmarkEnd w:id="0"/>
-    </w:p>
-    <w:p/>
-    <w:p>
-      <w:r>
-        <w:t>Posts on (all) high school Facebook groups</w:t>
-      </w:r>
-    </w:p>
-    <w:p/>
-    <w:p>
-      <w:r>
-        <w:t>Promote Facebook page</w:t>
-      </w:r>
-    </w:p>
-    <w:p>
-      <w:pPr>
-        <w:rPr>
-          <w:i/>
-        </w:rPr>
-      </w:pPr>
     </w:p>
     <w:p/>
     <w:sectPr>
@@ -2483,7 +2561,7 @@
 </file>
 
 <file path=customXml/itemProps1.xml><?xml version="1.0" encoding="utf-8"?>
-<ds:datastoreItem xmlns:ds="http://schemas.openxmlformats.org/officeDocument/2006/customXml" ds:itemID="{9D0951DC-B308-9A48-945E-5DCFB6518DC1}">
+<ds:datastoreItem xmlns:ds="http://schemas.openxmlformats.org/officeDocument/2006/customXml" ds:itemID="{AE3A2051-8FAC-AE44-9A14-250BE60760AF}">
   <ds:schemaRefs>
     <ds:schemaRef ds:uri="http://schemas.openxmlformats.org/officeDocument/2006/bibliography"/>
   </ds:schemaRefs>

</xml_diff>

<commit_message>
Email pitches - created document Personalized Openings, added more emails to Marketing Components, and separated Email Template into Email Template - News and Email Template - Review. Added Team Bios to Press Kit.
</commit_message>
<xml_diff>
--- a/Documents/Logs and Planning/Work to Do.docx
+++ b/Documents/Logs and Planning/Work to Do.docx
@@ -300,8 +300,10 @@
         </w:numPr>
       </w:pPr>
       <w:r>
-        <w:t>Requirement: p</w:t>
-      </w:r>
+        <w:t>P</w:t>
+      </w:r>
+      <w:bookmarkStart w:id="0" w:name="_GoBack"/>
+      <w:bookmarkEnd w:id="0"/>
       <w:r>
         <w:t>rogrammatically send separate text messages to multiple contacts</w:t>
       </w:r>
@@ -647,7 +649,16 @@
     </w:p>
     <w:p/>
     <w:p>
-      <w:r>
+      <w:pPr>
+        <w:rPr>
+          <w:strike/>
+        </w:rPr>
+      </w:pPr>
+      <w:r>
+        <w:rPr>
+          <w:strike/>
+        </w:rPr>
+        <w:lastRenderedPageBreak/>
         <w:t>Production vs. development branches</w:t>
       </w:r>
     </w:p>
@@ -673,7 +684,15 @@
       </w:pPr>
     </w:p>
     <w:p>
-      <w:r>
+      <w:pPr>
+        <w:rPr>
+          <w:strike/>
+        </w:rPr>
+      </w:pPr>
+      <w:r>
+        <w:rPr>
+          <w:strike/>
+        </w:rPr>
         <w:t>Find Android developer</w:t>
       </w:r>
     </w:p>
@@ -772,6 +791,24 @@
       <w:pPr>
         <w:pStyle w:val="ListParagraph"/>
         <w:numPr>
+          <w:ilvl w:val="1"/>
+          <w:numId w:val="7"/>
+        </w:numPr>
+        <w:rPr>
+          <w:strike/>
+        </w:rPr>
+      </w:pPr>
+      <w:r>
+        <w:rPr>
+          <w:strike/>
+        </w:rPr>
+        <w:t>Search screen</w:t>
+      </w:r>
+    </w:p>
+    <w:p>
+      <w:pPr>
+        <w:pStyle w:val="ListParagraph"/>
+        <w:numPr>
           <w:ilvl w:val="0"/>
           <w:numId w:val="7"/>
         </w:numPr>
@@ -783,24 +820,6 @@
         <w:t xml:space="preserve"> and app reviewers</w:t>
       </w:r>
     </w:p>
-    <w:p>
-      <w:pPr>
-        <w:pStyle w:val="ListParagraph"/>
-        <w:numPr>
-          <w:ilvl w:val="1"/>
-          <w:numId w:val="7"/>
-        </w:numPr>
-        <w:rPr>
-          <w:strike/>
-        </w:rPr>
-      </w:pPr>
-      <w:r>
-        <w:rPr>
-          <w:strike/>
-        </w:rPr>
-        <w:t>Search screen</w:t>
-      </w:r>
-    </w:p>
     <w:p/>
     <w:p>
       <w:r>
@@ -819,8 +838,6 @@
           <w:i/>
         </w:rPr>
       </w:pPr>
-      <w:bookmarkStart w:id="0" w:name="_GoBack"/>
-      <w:bookmarkEnd w:id="0"/>
     </w:p>
     <w:p/>
     <w:sectPr>
@@ -2561,7 +2578,7 @@
 </file>
 
 <file path=customXml/itemProps1.xml><?xml version="1.0" encoding="utf-8"?>
-<ds:datastoreItem xmlns:ds="http://schemas.openxmlformats.org/officeDocument/2006/customXml" ds:itemID="{AE3A2051-8FAC-AE44-9A14-250BE60760AF}">
+<ds:datastoreItem xmlns:ds="http://schemas.openxmlformats.org/officeDocument/2006/customXml" ds:itemID="{CE7971A7-EC7E-B641-9A13-FF7D355819FB}">
   <ds:schemaRefs>
     <ds:schemaRef ds:uri="http://schemas.openxmlformats.org/officeDocument/2006/bibliography"/>
   </ds:schemaRefs>

</xml_diff>

<commit_message>
Created documents Product Hunt Post and Contest Ideas and Planning. Fixed incorrect iPhone 4 screenshot caption. Changed Facebook cover photo. Critical update for verification of international phone numbers - added instructional message to verificationVC, changed keyboard type to UIKeyboardTypePhonePad, and change code to no longer strip user input of punctuation.
</commit_message>
<xml_diff>
--- a/Documents/Logs and Planning/Work to Do.docx
+++ b/Documents/Logs and Planning/Work to Do.docx
@@ -302,8 +302,6 @@
       <w:r>
         <w:t>P</w:t>
       </w:r>
-      <w:bookmarkStart w:id="0" w:name="_GoBack"/>
-      <w:bookmarkEnd w:id="0"/>
       <w:r>
         <w:t>rogrammatically send separate text messages to multiple contacts</w:t>
       </w:r>
@@ -562,7 +560,12 @@
       </w:r>
       <w:proofErr w:type="spellEnd"/>
       <w:r>
-        <w:t xml:space="preserve"> colors in Inbox to better reflect selected/deselected state</w:t>
+        <w:t xml:space="preserve"> colors in Inbox to</w:t>
+      </w:r>
+      <w:bookmarkStart w:id="0" w:name="_GoBack"/>
+      <w:bookmarkEnd w:id="0"/>
+      <w:r>
+        <w:t xml:space="preserve"> better reflect selected/deselected state</w:t>
       </w:r>
     </w:p>
     <w:p/>
@@ -725,7 +728,16 @@
         </w:numPr>
       </w:pPr>
       <w:r>
-        <w:t>Make job posting in Greater Seattle Area, Seattle Android Developers</w:t>
+        <w:t xml:space="preserve">Make job posting in </w:t>
+      </w:r>
+      <w:r>
+        <w:rPr>
+          <w:strike/>
+        </w:rPr>
+        <w:t>Seattle Android Developers</w:t>
+      </w:r>
+      <w:r>
+        <w:t>, Greater Seattle Area</w:t>
       </w:r>
     </w:p>
     <w:p/>
@@ -2578,7 +2590,7 @@
 </file>
 
 <file path=customXml/itemProps1.xml><?xml version="1.0" encoding="utf-8"?>
-<ds:datastoreItem xmlns:ds="http://schemas.openxmlformats.org/officeDocument/2006/customXml" ds:itemID="{CE7971A7-EC7E-B641-9A13-FF7D355819FB}">
+<ds:datastoreItem xmlns:ds="http://schemas.openxmlformats.org/officeDocument/2006/customXml" ds:itemID="{797D71DA-E04B-B24E-8CE3-1B137A4D3EBF}">
   <ds:schemaRefs>
     <ds:schemaRef ds:uri="http://schemas.openxmlformats.org/officeDocument/2006/bibliography"/>
   </ds:schemaRefs>

</xml_diff>

<commit_message>
Changed contest post image to meet Facebook's 20%-text rule for ad images by downsizing logo. New Version 2.15 screenshots - lighter background and reinstanted gradient. Improvements to contestDrawing.py - sorted links datetime displayed in PST, long usernames and link titles truncated.
</commit_message>
<xml_diff>
--- a/Documents/Logs and Planning/Work to Do.docx
+++ b/Documents/Logs and Planning/Work to Do.docx
@@ -17,7 +17,145 @@
           <w:sz w:val="28"/>
           <w:szCs w:val="28"/>
         </w:rPr>
-        <w:t>Work to Do</w:t>
+        <w:t>Work To Do</w:t>
+      </w:r>
+    </w:p>
+    <w:p>
+      <w:pPr>
+        <w:jc w:val="center"/>
+        <w:rPr>
+          <w:b/>
+          <w:sz w:val="28"/>
+          <w:szCs w:val="28"/>
+        </w:rPr>
+      </w:pPr>
+    </w:p>
+    <w:p>
+      <w:pPr>
+        <w:rPr>
+          <w:b/>
+        </w:rPr>
+      </w:pPr>
+      <w:r>
+        <w:rPr>
+          <w:b/>
+        </w:rPr>
+        <w:t>July 25 – August 22</w:t>
+      </w:r>
+    </w:p>
+    <w:p>
+      <w:pPr>
+        <w:rPr>
+          <w:b/>
+          <w:sz w:val="28"/>
+          <w:szCs w:val="28"/>
+        </w:rPr>
+      </w:pPr>
+    </w:p>
+    <w:p>
+      <w:r>
+        <w:t>Promote contest</w:t>
+      </w:r>
+    </w:p>
+    <w:p>
+      <w:pPr>
+        <w:pStyle w:val="ListParagraph"/>
+        <w:numPr>
+          <w:ilvl w:val="0"/>
+          <w:numId w:val="9"/>
+        </w:numPr>
+      </w:pPr>
+      <w:r>
+        <w:t xml:space="preserve">Hand out bookmarks, </w:t>
+      </w:r>
+      <w:r>
+        <w:t>flyers</w:t>
+      </w:r>
+      <w:r>
+        <w:t>,</w:t>
+      </w:r>
+      <w:bookmarkStart w:id="0" w:name="_GoBack"/>
+      <w:bookmarkEnd w:id="0"/>
+      <w:r>
+        <w:t xml:space="preserve"> </w:t>
+      </w:r>
+      <w:r>
+        <w:t>etc at Bellevue Square Mall (in front of Apple Store?)</w:t>
+      </w:r>
+    </w:p>
+    <w:p>
+      <w:pPr>
+        <w:ind w:left="360"/>
+      </w:pPr>
+    </w:p>
+    <w:p>
+      <w:r>
+        <w:t>Prepare for Android app launch</w:t>
+      </w:r>
+    </w:p>
+    <w:p>
+      <w:pPr>
+        <w:pStyle w:val="ListParagraph"/>
+        <w:numPr>
+          <w:ilvl w:val="0"/>
+          <w:numId w:val="9"/>
+        </w:numPr>
+      </w:pPr>
+      <w:r>
+        <w:t>Read up on requirements and procedure – screenshots, preview video, etc.</w:t>
+      </w:r>
+    </w:p>
+    <w:p>
+      <w:pPr>
+        <w:pStyle w:val="ListParagraph"/>
+      </w:pPr>
+    </w:p>
+    <w:p>
+      <w:r>
+        <w:t>Landing page</w:t>
+      </w:r>
+    </w:p>
+    <w:p>
+      <w:pPr>
+        <w:pStyle w:val="ListParagraph"/>
+        <w:numPr>
+          <w:ilvl w:val="0"/>
+          <w:numId w:val="9"/>
+        </w:numPr>
+      </w:pPr>
+      <w:r>
+        <w:t>Create custom landing page in HTML/CSS/JS with App Store / Google Play Store buttons, privacy and support pages, and social icons</w:t>
+      </w:r>
+    </w:p>
+    <w:p/>
+    <w:p>
+      <w:r>
+        <w:t>Create benchmarking suite to compare performance of Parse vs. custom backend</w:t>
+      </w:r>
+      <w:r>
+        <w:t xml:space="preserve"> </w:t>
+      </w:r>
+    </w:p>
+    <w:p>
+      <w:pPr>
+        <w:rPr>
+          <w:b/>
+          <w:sz w:val="28"/>
+          <w:szCs w:val="28"/>
+        </w:rPr>
+      </w:pPr>
+    </w:p>
+    <w:p>
+      <w:pPr>
+        <w:rPr>
+          <w:b/>
+        </w:rPr>
+      </w:pPr>
+      <w:r>
+        <w:rPr>
+          <w:b/>
+        </w:rPr>
+        <w:t>May 24 – July 9 (Launch Day)</w:t>
       </w:r>
     </w:p>
     <w:p>
@@ -106,21 +244,7 @@
         <w:rPr>
           <w:strike/>
         </w:rPr>
-        <w:t xml:space="preserve">Read/store contacts information (name, phone numbers, emails, </w:t>
-      </w:r>
-      <w:proofErr w:type="spellStart"/>
-      <w:r>
-        <w:rPr>
-          <w:strike/>
-        </w:rPr>
-        <w:t>etc</w:t>
-      </w:r>
-      <w:proofErr w:type="spellEnd"/>
-      <w:r>
-        <w:rPr>
-          <w:strike/>
-        </w:rPr>
-        <w:t>)</w:t>
+        <w:t>Read/store contacts information (name, phone numbers, emails, etc)</w:t>
       </w:r>
     </w:p>
     <w:p>
@@ -229,19 +353,11 @@
           <w:strike/>
         </w:rPr>
       </w:pPr>
-      <w:proofErr w:type="gramStart"/>
-      <w:r>
-        <w:rPr>
-          <w:strike/>
-        </w:rPr>
-        <w:t>by</w:t>
-      </w:r>
-      <w:proofErr w:type="gramEnd"/>
-      <w:r>
-        <w:rPr>
-          <w:strike/>
-        </w:rPr>
-        <w:t xml:space="preserve"> </w:t>
+      <w:r>
+        <w:rPr>
+          <w:strike/>
+        </w:rPr>
+        <w:t xml:space="preserve">by </w:t>
       </w:r>
       <w:r>
         <w:rPr>
@@ -491,6 +607,7 @@
         <w:rPr>
           <w:strike/>
         </w:rPr>
+        <w:lastRenderedPageBreak/>
         <w:t>Good use of remaining space on first screen</w:t>
       </w:r>
     </w:p>
@@ -503,15 +620,7 @@
         </w:numPr>
       </w:pPr>
       <w:r>
-        <w:t xml:space="preserve">Songs/videos </w:t>
-      </w:r>
-      <w:proofErr w:type="spellStart"/>
-      <w:r>
-        <w:t>UISegmentedControl</w:t>
-      </w:r>
-      <w:proofErr w:type="spellEnd"/>
-      <w:r>
-        <w:t>?</w:t>
+        <w:t>Songs/videos UISegmentedControl?</w:t>
       </w:r>
     </w:p>
     <w:p>
@@ -523,15 +632,7 @@
         </w:numPr>
       </w:pPr>
       <w:r>
-        <w:t xml:space="preserve">Look into </w:t>
-      </w:r>
-      <w:proofErr w:type="spellStart"/>
-      <w:r>
-        <w:t>SoundCloud</w:t>
-      </w:r>
-      <w:proofErr w:type="spellEnd"/>
-      <w:r>
-        <w:t xml:space="preserve"> links for songs (vs. YouTube links for video)</w:t>
+        <w:t>Look into SoundCloud links for songs (vs. YouTube links for video)</w:t>
       </w:r>
     </w:p>
     <w:p>
@@ -552,20 +653,7 @@
     <w:p/>
     <w:p>
       <w:r>
-        <w:t xml:space="preserve">Change </w:t>
-      </w:r>
-      <w:proofErr w:type="spellStart"/>
-      <w:r>
-        <w:t>UISegementedControl</w:t>
-      </w:r>
-      <w:proofErr w:type="spellEnd"/>
-      <w:r>
-        <w:t xml:space="preserve"> colors in Inbox to</w:t>
-      </w:r>
-      <w:bookmarkStart w:id="0" w:name="_GoBack"/>
-      <w:bookmarkEnd w:id="0"/>
-      <w:r>
-        <w:t xml:space="preserve"> better reflect selected/deselected state</w:t>
+        <w:t>Change UISegementedControl colors in Inbox to better reflect selected/deselected state</w:t>
       </w:r>
     </w:p>
     <w:p/>
@@ -661,7 +749,6 @@
         <w:rPr>
           <w:strike/>
         </w:rPr>
-        <w:lastRenderedPageBreak/>
         <w:t>Production vs. development branches</w:t>
       </w:r>
     </w:p>
@@ -708,15 +795,7 @@
         </w:numPr>
       </w:pPr>
       <w:r>
-        <w:t xml:space="preserve">Contact 30 candidates via </w:t>
-      </w:r>
-      <w:proofErr w:type="spellStart"/>
-      <w:r>
-        <w:t>InMail</w:t>
-      </w:r>
-      <w:proofErr w:type="spellEnd"/>
-      <w:r>
-        <w:t xml:space="preserve"> (LinkedIn Recruiter Lite)</w:t>
+        <w:t>Contact 30 candidates via InMail (LinkedIn Recruiter Lite)</w:t>
       </w:r>
     </w:p>
     <w:p>
@@ -844,14 +923,6 @@
         <w:t>Promote Facebook page</w:t>
       </w:r>
     </w:p>
-    <w:p>
-      <w:pPr>
-        <w:rPr>
-          <w:i/>
-        </w:rPr>
-      </w:pPr>
-    </w:p>
-    <w:p/>
     <w:sectPr>
       <w:pgSz w:w="12240" w:h="15840"/>
       <w:pgMar w:top="1440" w:right="1440" w:bottom="1440" w:left="1440" w:header="720" w:footer="720" w:gutter="0"/>
@@ -1091,6 +1162,119 @@
     </w:lvl>
   </w:abstractNum>
   <w:abstractNum w:abstractNumId="2">
+    <w:nsid w:val="2152053D"/>
+    <w:multiLevelType w:val="hybridMultilevel"/>
+    <w:tmpl w:val="F6907D86"/>
+    <w:lvl w:ilvl="0" w:tplc="04090001">
+      <w:start w:val="1"/>
+      <w:numFmt w:val="bullet"/>
+      <w:lvlText w:val=""/>
+      <w:lvlJc w:val="left"/>
+      <w:pPr>
+        <w:ind w:left="720" w:hanging="360"/>
+      </w:pPr>
+      <w:rPr>
+        <w:rFonts w:ascii="Symbol" w:hAnsi="Symbol" w:hint="default"/>
+      </w:rPr>
+    </w:lvl>
+    <w:lvl w:ilvl="1" w:tplc="04090003" w:tentative="1">
+      <w:start w:val="1"/>
+      <w:numFmt w:val="bullet"/>
+      <w:lvlText w:val="o"/>
+      <w:lvlJc w:val="left"/>
+      <w:pPr>
+        <w:ind w:left="1440" w:hanging="360"/>
+      </w:pPr>
+      <w:rPr>
+        <w:rFonts w:ascii="Courier New" w:hAnsi="Courier New" w:hint="default"/>
+      </w:rPr>
+    </w:lvl>
+    <w:lvl w:ilvl="2" w:tplc="04090005" w:tentative="1">
+      <w:start w:val="1"/>
+      <w:numFmt w:val="bullet"/>
+      <w:lvlText w:val=""/>
+      <w:lvlJc w:val="left"/>
+      <w:pPr>
+        <w:ind w:left="2160" w:hanging="360"/>
+      </w:pPr>
+      <w:rPr>
+        <w:rFonts w:ascii="Wingdings" w:hAnsi="Wingdings" w:hint="default"/>
+      </w:rPr>
+    </w:lvl>
+    <w:lvl w:ilvl="3" w:tplc="04090001" w:tentative="1">
+      <w:start w:val="1"/>
+      <w:numFmt w:val="bullet"/>
+      <w:lvlText w:val=""/>
+      <w:lvlJc w:val="left"/>
+      <w:pPr>
+        <w:ind w:left="2880" w:hanging="360"/>
+      </w:pPr>
+      <w:rPr>
+        <w:rFonts w:ascii="Symbol" w:hAnsi="Symbol" w:hint="default"/>
+      </w:rPr>
+    </w:lvl>
+    <w:lvl w:ilvl="4" w:tplc="04090003" w:tentative="1">
+      <w:start w:val="1"/>
+      <w:numFmt w:val="bullet"/>
+      <w:lvlText w:val="o"/>
+      <w:lvlJc w:val="left"/>
+      <w:pPr>
+        <w:ind w:left="3600" w:hanging="360"/>
+      </w:pPr>
+      <w:rPr>
+        <w:rFonts w:ascii="Courier New" w:hAnsi="Courier New" w:hint="default"/>
+      </w:rPr>
+    </w:lvl>
+    <w:lvl w:ilvl="5" w:tplc="04090005" w:tentative="1">
+      <w:start w:val="1"/>
+      <w:numFmt w:val="bullet"/>
+      <w:lvlText w:val=""/>
+      <w:lvlJc w:val="left"/>
+      <w:pPr>
+        <w:ind w:left="4320" w:hanging="360"/>
+      </w:pPr>
+      <w:rPr>
+        <w:rFonts w:ascii="Wingdings" w:hAnsi="Wingdings" w:hint="default"/>
+      </w:rPr>
+    </w:lvl>
+    <w:lvl w:ilvl="6" w:tplc="04090001" w:tentative="1">
+      <w:start w:val="1"/>
+      <w:numFmt w:val="bullet"/>
+      <w:lvlText w:val=""/>
+      <w:lvlJc w:val="left"/>
+      <w:pPr>
+        <w:ind w:left="5040" w:hanging="360"/>
+      </w:pPr>
+      <w:rPr>
+        <w:rFonts w:ascii="Symbol" w:hAnsi="Symbol" w:hint="default"/>
+      </w:rPr>
+    </w:lvl>
+    <w:lvl w:ilvl="7" w:tplc="04090003" w:tentative="1">
+      <w:start w:val="1"/>
+      <w:numFmt w:val="bullet"/>
+      <w:lvlText w:val="o"/>
+      <w:lvlJc w:val="left"/>
+      <w:pPr>
+        <w:ind w:left="5760" w:hanging="360"/>
+      </w:pPr>
+      <w:rPr>
+        <w:rFonts w:ascii="Courier New" w:hAnsi="Courier New" w:hint="default"/>
+      </w:rPr>
+    </w:lvl>
+    <w:lvl w:ilvl="8" w:tplc="04090005" w:tentative="1">
+      <w:start w:val="1"/>
+      <w:numFmt w:val="bullet"/>
+      <w:lvlText w:val=""/>
+      <w:lvlJc w:val="left"/>
+      <w:pPr>
+        <w:ind w:left="6480" w:hanging="360"/>
+      </w:pPr>
+      <w:rPr>
+        <w:rFonts w:ascii="Wingdings" w:hAnsi="Wingdings" w:hint="default"/>
+      </w:rPr>
+    </w:lvl>
+  </w:abstractNum>
+  <w:abstractNum w:abstractNumId="3">
     <w:nsid w:val="27517E4C"/>
     <w:multiLevelType w:val="hybridMultilevel"/>
     <w:tmpl w:val="986622EC"/>
@@ -1203,7 +1387,7 @@
       </w:rPr>
     </w:lvl>
   </w:abstractNum>
-  <w:abstractNum w:abstractNumId="3">
+  <w:abstractNum w:abstractNumId="4">
     <w:nsid w:val="469342DE"/>
     <w:multiLevelType w:val="hybridMultilevel"/>
     <w:tmpl w:val="EB801C3A"/>
@@ -1316,7 +1500,7 @@
       </w:rPr>
     </w:lvl>
   </w:abstractNum>
-  <w:abstractNum w:abstractNumId="4">
+  <w:abstractNum w:abstractNumId="5">
     <w:nsid w:val="4E4D330B"/>
     <w:multiLevelType w:val="hybridMultilevel"/>
     <w:tmpl w:val="D266459E"/>
@@ -1429,7 +1613,7 @@
       </w:rPr>
     </w:lvl>
   </w:abstractNum>
-  <w:abstractNum w:abstractNumId="5">
+  <w:abstractNum w:abstractNumId="6">
     <w:nsid w:val="509660C6"/>
     <w:multiLevelType w:val="hybridMultilevel"/>
     <w:tmpl w:val="BC020800"/>
@@ -1542,7 +1726,7 @@
       </w:rPr>
     </w:lvl>
   </w:abstractNum>
-  <w:abstractNum w:abstractNumId="6">
+  <w:abstractNum w:abstractNumId="7">
     <w:nsid w:val="56361059"/>
     <w:multiLevelType w:val="hybridMultilevel"/>
     <w:tmpl w:val="1A92BD7C"/>
@@ -1655,7 +1839,7 @@
       </w:rPr>
     </w:lvl>
   </w:abstractNum>
-  <w:abstractNum w:abstractNumId="7">
+  <w:abstractNum w:abstractNumId="8">
     <w:nsid w:val="7EFD7659"/>
     <w:multiLevelType w:val="hybridMultilevel"/>
     <w:tmpl w:val="E2DC9590"/>
@@ -1769,28 +1953,31 @@
     </w:lvl>
   </w:abstractNum>
   <w:num w:numId="1">
-    <w:abstractNumId w:val="3"/>
+    <w:abstractNumId w:val="4"/>
   </w:num>
   <w:num w:numId="2">
-    <w:abstractNumId w:val="6"/>
+    <w:abstractNumId w:val="7"/>
   </w:num>
   <w:num w:numId="3">
-    <w:abstractNumId w:val="5"/>
+    <w:abstractNumId w:val="6"/>
   </w:num>
   <w:num w:numId="4">
     <w:abstractNumId w:val="0"/>
   </w:num>
   <w:num w:numId="5">
-    <w:abstractNumId w:val="2"/>
+    <w:abstractNumId w:val="3"/>
   </w:num>
   <w:num w:numId="6">
-    <w:abstractNumId w:val="4"/>
+    <w:abstractNumId w:val="5"/>
   </w:num>
   <w:num w:numId="7">
     <w:abstractNumId w:val="1"/>
   </w:num>
   <w:num w:numId="8">
-    <w:abstractNumId w:val="7"/>
+    <w:abstractNumId w:val="8"/>
+  </w:num>
+  <w:num w:numId="9">
+    <w:abstractNumId w:val="2"/>
   </w:num>
 </w:numbering>
 </file>
@@ -2590,7 +2777,7 @@
 </file>
 
 <file path=customXml/itemProps1.xml><?xml version="1.0" encoding="utf-8"?>
-<ds:datastoreItem xmlns:ds="http://schemas.openxmlformats.org/officeDocument/2006/customXml" ds:itemID="{797D71DA-E04B-B24E-8CE3-1B137A4D3EBF}">
+<ds:datastoreItem xmlns:ds="http://schemas.openxmlformats.org/officeDocument/2006/customXml" ds:itemID="{96605021-D00D-3345-9F11-7D748C324147}">
   <ds:schemaRefs>
     <ds:schemaRef ds:uri="http://schemas.openxmlformats.org/officeDocument/2006/bibliography"/>
   </ds:schemaRefs>

</xml_diff>